<commit_message>
gameplay: rules, winning conditions, modes
</commit_message>
<xml_diff>
--- a/Documentation/GDD/Gameplay.docx
+++ b/Documentation/GDD/Gameplay.docx
@@ -4,7 +4,7 @@
   <w:body>
     <w:p>
       <w:pPr>
-        <w:pStyle w:val="Heading3"/>
+        <w:pStyle w:val="Titolo3"/>
         <w:rPr>
           <w:rFonts w:ascii="Trebuchet MS" w:hAnsi="Trebuchet MS"/>
           <w:lang w:val="en-GB"/>
@@ -54,7 +54,46 @@
           <w:szCs w:val="20"/>
           <w:lang w:val="en-GB"/>
         </w:rPr>
-        <w:t>Description of the core gameplay.</w:t>
+        <w:t>You can choose between 4 factions: Lions, Sharks, Eagles and Rhinos.</w:t>
+      </w:r>
+      <w:r>
+        <w:rPr>
+          <w:rFonts w:ascii="Trebuchet MS" w:hAnsi="Trebuchet MS"/>
+          <w:sz w:val="20"/>
+          <w:szCs w:val="20"/>
+          <w:lang w:val="en-GB"/>
+        </w:rPr>
+        <w:br/>
+        <w:t>There are 2 roles: driver and shooter, both collaborate to win the battle race and gain points for their faction.</w:t>
+      </w:r>
+    </w:p>
+    <w:p>
+      <w:pPr>
+        <w:rPr>
+          <w:rFonts w:ascii="Trebuchet MS" w:hAnsi="Trebuchet MS"/>
+          <w:sz w:val="20"/>
+          <w:szCs w:val="20"/>
+          <w:lang w:val="en-GB"/>
+        </w:rPr>
+      </w:pPr>
+      <w:r>
+        <w:rPr>
+          <w:rFonts w:ascii="Trebuchet MS" w:hAnsi="Trebuchet MS"/>
+          <w:sz w:val="20"/>
+          <w:szCs w:val="20"/>
+          <w:lang w:val="en-GB"/>
+        </w:rPr>
+        <w:t>Your objective is to defeat the enemy teams by destroying their cars.</w:t>
+      </w:r>
+      <w:r>
+        <w:rPr>
+          <w:rFonts w:ascii="Trebuchet MS" w:hAnsi="Trebuchet MS"/>
+          <w:sz w:val="20"/>
+          <w:szCs w:val="20"/>
+          <w:lang w:val="en-GB"/>
+        </w:rPr>
+        <w:br/>
+        <w:t>In the arena there are also mobs, traps, jumps, audience… try to avoid dangers kill enemies and win for the glory of your species!</w:t>
       </w:r>
     </w:p>
     <w:p>
@@ -92,20 +131,215 @@
       <w:pPr>
         <w:rPr>
           <w:rFonts w:ascii="Trebuchet MS" w:hAnsi="Trebuchet MS"/>
-          <w:sz w:val="20"/>
-          <w:szCs w:val="20"/>
-          <w:lang w:val="en-GB"/>
-        </w:rPr>
-      </w:pPr>
-      <w:r>
-        <w:rPr>
-          <w:rFonts w:ascii="Trebuchet MS" w:hAnsi="Trebuchet MS"/>
-          <w:sz w:val="20"/>
-          <w:szCs w:val="20"/>
-          <w:lang w:val="en-GB"/>
-        </w:rPr>
-        <w:t>Detailed description of how the game functions.</w:t>
-      </w:r>
+          <w:b/>
+          <w:sz w:val="20"/>
+          <w:szCs w:val="20"/>
+          <w:lang w:val="en-GB"/>
+        </w:rPr>
+      </w:pPr>
+    </w:p>
+    <w:p>
+      <w:pPr>
+        <w:rPr>
+          <w:rFonts w:ascii="Trebuchet MS" w:hAnsi="Trebuchet MS"/>
+          <w:sz w:val="20"/>
+          <w:szCs w:val="20"/>
+          <w:lang w:val="en-GB"/>
+        </w:rPr>
+      </w:pPr>
+      <w:r>
+        <w:rPr>
+          <w:rFonts w:ascii="Trebuchet MS" w:hAnsi="Trebuchet MS"/>
+          <w:sz w:val="20"/>
+          <w:szCs w:val="20"/>
+          <w:lang w:val="en-GB"/>
+        </w:rPr>
+        <w:t>After the matchmaking ended the game starts with the teams’ cars in different spawn points of the arena, then your driver (it could be you) is free to move everywhere in the whole map, doing evolutions, collecting power-ups, collecting Rational or Instinct coin or running over the AI mobs that will try to hurt you.</w:t>
+      </w:r>
+      <w:r>
+        <w:rPr>
+          <w:rFonts w:ascii="Trebuchet MS" w:hAnsi="Trebuchet MS"/>
+          <w:sz w:val="20"/>
+          <w:szCs w:val="20"/>
+          <w:lang w:val="en-GB"/>
+        </w:rPr>
+        <w:br/>
+        <w:t>Obviously your driving ability is key to avoid the dangers of the arena and to let your shooter try to hit the enemy teams to knock them out of the game.</w:t>
+      </w:r>
+      <w:r>
+        <w:rPr>
+          <w:rFonts w:ascii="Trebuchet MS" w:hAnsi="Trebuchet MS"/>
+          <w:sz w:val="20"/>
+          <w:szCs w:val="20"/>
+          <w:lang w:val="en-GB"/>
+        </w:rPr>
+        <w:br/>
+        <w:t>The shooter instead has to use his weapon to hit both AI mobs and enemy teams, his aim skill is fundamental to eliminate the opponents and lead his team to the victory.</w:t>
+      </w:r>
+    </w:p>
+    <w:p>
+      <w:pPr>
+        <w:rPr>
+          <w:rFonts w:ascii="Trebuchet MS" w:hAnsi="Trebuchet MS"/>
+          <w:sz w:val="20"/>
+          <w:szCs w:val="20"/>
+          <w:lang w:val="en-GB"/>
+        </w:rPr>
+      </w:pPr>
+      <w:r>
+        <w:rPr>
+          <w:rFonts w:ascii="Trebuchet MS" w:hAnsi="Trebuchet MS"/>
+          <w:sz w:val="20"/>
+          <w:szCs w:val="20"/>
+          <w:lang w:val="en-GB"/>
+        </w:rPr>
+        <w:t>When you’re able to land a shot during a jump the audience will rise and throw a power-up in the arena, collecting it will give your team a boost in one of your stats.</w:t>
+      </w:r>
+      <w:r>
+        <w:rPr>
+          <w:rFonts w:ascii="Trebuchet MS" w:hAnsi="Trebuchet MS"/>
+          <w:sz w:val="20"/>
+          <w:szCs w:val="20"/>
+          <w:lang w:val="en-GB"/>
+        </w:rPr>
+        <w:br/>
+        <w:t>Different factions have different car stats and a different class special ability that will charge up during the game along with time and kills, either mobs or players.</w:t>
+      </w:r>
+      <w:r>
+        <w:rPr>
+          <w:rFonts w:ascii="Trebuchet MS" w:hAnsi="Trebuchet MS"/>
+          <w:sz w:val="20"/>
+          <w:szCs w:val="20"/>
+          <w:lang w:val="en-GB"/>
+        </w:rPr>
+        <w:br/>
+        <w:t>Every team at the beginning of the match can see two different coins: one for his Rational side and the other for his Instinctive side. Picking up one will make the other disappear, forcing you to make a choice between your human side or your beast one.</w:t>
+      </w:r>
+      <w:r>
+        <w:rPr>
+          <w:rFonts w:ascii="Trebuchet MS" w:hAnsi="Trebuchet MS"/>
+          <w:sz w:val="20"/>
+          <w:szCs w:val="20"/>
+          <w:lang w:val="en-GB"/>
+        </w:rPr>
+        <w:br/>
+        <w:t>Once you have collected one, you will have to complete a task to get a boost to the respective stats of the side you have chosen.</w:t>
+      </w:r>
+    </w:p>
+    <w:p>
+      <w:pPr>
+        <w:rPr>
+          <w:rFonts w:ascii="Trebuchet MS" w:hAnsi="Trebuchet MS"/>
+          <w:sz w:val="20"/>
+          <w:szCs w:val="20"/>
+          <w:lang w:val="en-GB"/>
+        </w:rPr>
+      </w:pPr>
+      <w:r>
+        <w:rPr>
+          <w:rFonts w:ascii="Trebuchet MS" w:hAnsi="Trebuchet MS"/>
+          <w:sz w:val="20"/>
+          <w:szCs w:val="20"/>
+          <w:lang w:val="en-GB"/>
+        </w:rPr>
+        <w:t>Bumping with your car into a mob will damage it, while bumping into an enemy car will damage both cars differently, basing on their resistance stat.</w:t>
+      </w:r>
+      <w:r>
+        <w:rPr>
+          <w:rFonts w:ascii="Trebuchet MS" w:hAnsi="Trebuchet MS"/>
+          <w:sz w:val="20"/>
+          <w:szCs w:val="20"/>
+          <w:lang w:val="en-GB"/>
+        </w:rPr>
+        <w:t xml:space="preserve"> Bumping into walls do nothing to your car.</w:t>
+      </w:r>
+    </w:p>
+    <w:p>
+      <w:pPr>
+        <w:rPr>
+          <w:rFonts w:ascii="Trebuchet MS" w:hAnsi="Trebuchet MS"/>
+          <w:sz w:val="20"/>
+          <w:szCs w:val="20"/>
+          <w:lang w:val="en-GB"/>
+        </w:rPr>
+      </w:pPr>
+      <w:r>
+        <w:rPr>
+          <w:rFonts w:ascii="Trebuchet MS" w:hAnsi="Trebuchet MS"/>
+          <w:sz w:val="20"/>
+          <w:szCs w:val="20"/>
+          <w:lang w:val="en-GB"/>
+        </w:rPr>
+        <w:t>The game end when only a team remains.</w:t>
+      </w:r>
+    </w:p>
+    <w:p>
+      <w:pPr>
+        <w:rPr>
+          <w:rFonts w:ascii="Trebuchet MS" w:hAnsi="Trebuchet MS"/>
+          <w:sz w:val="20"/>
+          <w:szCs w:val="20"/>
+          <w:lang w:val="en-GB"/>
+        </w:rPr>
+      </w:pPr>
+      <w:r>
+        <w:rPr>
+          <w:rFonts w:ascii="Trebuchet MS" w:hAnsi="Trebuchet MS"/>
+          <w:sz w:val="20"/>
+          <w:szCs w:val="20"/>
+          <w:lang w:val="en-GB"/>
+        </w:rPr>
+        <w:t xml:space="preserve">If at the end of 15 minutes there are still 2 or more teams then the one with more health is the winner. And if it’s a tie also for the health? Then a 2 minutes overtime </w:t>
+      </w:r>
+      <w:proofErr w:type="gramStart"/>
+      <w:r>
+        <w:rPr>
+          <w:rFonts w:ascii="Trebuchet MS" w:hAnsi="Trebuchet MS"/>
+          <w:sz w:val="20"/>
+          <w:szCs w:val="20"/>
+          <w:lang w:val="en-GB"/>
+        </w:rPr>
+        <w:t>starts</w:t>
+      </w:r>
+      <w:proofErr w:type="gramEnd"/>
+      <w:r>
+        <w:rPr>
+          <w:rFonts w:ascii="Trebuchet MS" w:hAnsi="Trebuchet MS"/>
+          <w:sz w:val="20"/>
+          <w:szCs w:val="20"/>
+          <w:lang w:val="en-GB"/>
+        </w:rPr>
+        <w:t xml:space="preserve"> and the teams have to cause the opponent more damage that what they take, and at the end of the 2 mins, if there still isn’t a winner the game is tied.</w:t>
+      </w:r>
+    </w:p>
+    <w:p>
+      <w:pPr>
+        <w:rPr>
+          <w:rFonts w:ascii="Trebuchet MS" w:hAnsi="Trebuchet MS"/>
+          <w:sz w:val="20"/>
+          <w:szCs w:val="20"/>
+          <w:lang w:val="en-GB"/>
+        </w:rPr>
+      </w:pPr>
+      <w:r>
+        <w:rPr>
+          <w:rFonts w:ascii="Trebuchet MS" w:hAnsi="Trebuchet MS"/>
+          <w:sz w:val="20"/>
+          <w:szCs w:val="20"/>
+          <w:lang w:val="en-GB"/>
+        </w:rPr>
+        <w:t>Watch out for traps like lava floor, mud, nails, geyser…</w:t>
+      </w:r>
+    </w:p>
+    <w:p>
+      <w:pPr>
+        <w:rPr>
+          <w:rFonts w:ascii="Trebuchet MS" w:hAnsi="Trebuchet MS"/>
+          <w:sz w:val="20"/>
+          <w:szCs w:val="20"/>
+          <w:lang w:val="en-GB"/>
+        </w:rPr>
+      </w:pPr>
     </w:p>
     <w:p>
       <w:pPr>
@@ -159,6 +393,1006 @@
     </w:p>
     <w:p>
       <w:pPr>
+        <w:rPr>
+          <w:rFonts w:ascii="Trebuchet MS" w:hAnsi="Trebuchet MS"/>
+          <w:sz w:val="20"/>
+          <w:szCs w:val="20"/>
+          <w:u w:val="single"/>
+          <w:lang w:val="en-GB"/>
+        </w:rPr>
+      </w:pPr>
+    </w:p>
+    <w:p>
+      <w:pPr>
+        <w:rPr>
+          <w:rFonts w:ascii="Trebuchet MS" w:hAnsi="Trebuchet MS"/>
+          <w:b/>
+          <w:sz w:val="20"/>
+          <w:szCs w:val="20"/>
+          <w:u w:val="single"/>
+          <w:lang w:val="en-GB"/>
+        </w:rPr>
+      </w:pPr>
+      <w:r>
+        <w:rPr>
+          <w:rFonts w:ascii="Trebuchet MS" w:hAnsi="Trebuchet MS"/>
+          <w:b/>
+          <w:sz w:val="20"/>
+          <w:szCs w:val="20"/>
+          <w:u w:val="single"/>
+          <w:lang w:val="en-GB"/>
+        </w:rPr>
+        <w:t>GUIDE MODE:</w:t>
+      </w:r>
+    </w:p>
+    <w:p>
+      <w:pPr>
+        <w:rPr>
+          <w:rFonts w:ascii="Trebuchet MS" w:hAnsi="Trebuchet MS"/>
+          <w:sz w:val="20"/>
+          <w:szCs w:val="20"/>
+          <w:u w:val="single"/>
+          <w:lang w:val="en-GB"/>
+        </w:rPr>
+      </w:pPr>
+    </w:p>
+    <w:tbl>
+      <w:tblPr>
+        <w:tblW w:w="0" w:type="auto"/>
+        <w:jc w:val="center"/>
+        <w:tblBorders>
+          <w:top w:val="single" w:sz="4" w:space="0" w:color="auto"/>
+          <w:left w:val="single" w:sz="4" w:space="0" w:color="auto"/>
+          <w:bottom w:val="single" w:sz="4" w:space="0" w:color="auto"/>
+          <w:right w:val="single" w:sz="4" w:space="0" w:color="auto"/>
+          <w:insideH w:val="single" w:sz="4" w:space="0" w:color="auto"/>
+          <w:insideV w:val="single" w:sz="4" w:space="0" w:color="auto"/>
+        </w:tblBorders>
+        <w:tblLook w:val="04A0" w:firstRow="1" w:lastRow="0" w:firstColumn="1" w:lastColumn="0" w:noHBand="0" w:noVBand="1"/>
+      </w:tblPr>
+      <w:tblGrid>
+        <w:gridCol w:w="4810"/>
+        <w:gridCol w:w="4818"/>
+      </w:tblGrid>
+      <w:tr>
+        <w:trPr>
+          <w:jc w:val="center"/>
+        </w:trPr>
+        <w:tc>
+          <w:tcPr>
+            <w:tcW w:w="4810" w:type="dxa"/>
+            <w:tcBorders>
+              <w:top w:val="single" w:sz="4" w:space="0" w:color="auto"/>
+              <w:left w:val="single" w:sz="4" w:space="0" w:color="auto"/>
+              <w:bottom w:val="single" w:sz="4" w:space="0" w:color="auto"/>
+              <w:right w:val="single" w:sz="4" w:space="0" w:color="auto"/>
+            </w:tcBorders>
+            <w:hideMark/>
+          </w:tcPr>
+          <w:p>
+            <w:pPr>
+              <w:jc w:val="center"/>
+              <w:rPr>
+                <w:rFonts w:ascii="Trebuchet MS" w:hAnsi="Trebuchet MS"/>
+                <w:b/>
+                <w:sz w:val="20"/>
+                <w:szCs w:val="20"/>
+                <w:u w:val="single"/>
+                <w:lang w:val="en-GB"/>
+              </w:rPr>
+            </w:pPr>
+            <w:bookmarkStart w:id="0" w:name="_Hlk5356308"/>
+            <w:r>
+              <w:rPr>
+                <w:rFonts w:ascii="Trebuchet MS" w:hAnsi="Trebuchet MS"/>
+                <w:b/>
+                <w:sz w:val="20"/>
+                <w:szCs w:val="20"/>
+                <w:u w:val="single"/>
+                <w:lang w:val="en-GB"/>
+              </w:rPr>
+              <w:lastRenderedPageBreak/>
+              <w:t>KEYS</w:t>
+            </w:r>
+          </w:p>
+        </w:tc>
+        <w:tc>
+          <w:tcPr>
+            <w:tcW w:w="4818" w:type="dxa"/>
+            <w:tcBorders>
+              <w:top w:val="single" w:sz="4" w:space="0" w:color="auto"/>
+              <w:left w:val="single" w:sz="4" w:space="0" w:color="auto"/>
+              <w:bottom w:val="single" w:sz="4" w:space="0" w:color="auto"/>
+              <w:right w:val="single" w:sz="4" w:space="0" w:color="auto"/>
+            </w:tcBorders>
+            <w:hideMark/>
+          </w:tcPr>
+          <w:p>
+            <w:pPr>
+              <w:jc w:val="center"/>
+              <w:rPr>
+                <w:rFonts w:ascii="Trebuchet MS" w:hAnsi="Trebuchet MS"/>
+                <w:b/>
+                <w:sz w:val="20"/>
+                <w:szCs w:val="20"/>
+                <w:u w:val="single"/>
+                <w:lang w:val="en-GB"/>
+              </w:rPr>
+            </w:pPr>
+            <w:r>
+              <w:rPr>
+                <w:rFonts w:ascii="Trebuchet MS" w:hAnsi="Trebuchet MS"/>
+                <w:b/>
+                <w:sz w:val="20"/>
+                <w:szCs w:val="20"/>
+                <w:u w:val="single"/>
+                <w:lang w:val="en-GB"/>
+              </w:rPr>
+              <w:t>ACTION</w:t>
+            </w:r>
+          </w:p>
+        </w:tc>
+      </w:tr>
+      <w:tr>
+        <w:trPr>
+          <w:jc w:val="center"/>
+        </w:trPr>
+        <w:tc>
+          <w:tcPr>
+            <w:tcW w:w="4810" w:type="dxa"/>
+            <w:tcBorders>
+              <w:top w:val="single" w:sz="4" w:space="0" w:color="auto"/>
+              <w:left w:val="single" w:sz="4" w:space="0" w:color="auto"/>
+              <w:bottom w:val="single" w:sz="4" w:space="0" w:color="auto"/>
+              <w:right w:val="single" w:sz="4" w:space="0" w:color="auto"/>
+            </w:tcBorders>
+          </w:tcPr>
+          <w:p>
+            <w:pPr>
+              <w:jc w:val="center"/>
+              <w:rPr>
+                <w:rFonts w:ascii="Trebuchet MS" w:hAnsi="Trebuchet MS"/>
+                <w:sz w:val="20"/>
+                <w:szCs w:val="20"/>
+                <w:lang w:val="en-GB"/>
+              </w:rPr>
+            </w:pPr>
+            <w:r>
+              <w:rPr>
+                <w:rFonts w:ascii="Trebuchet MS" w:hAnsi="Trebuchet MS"/>
+                <w:sz w:val="20"/>
+                <w:szCs w:val="20"/>
+                <w:lang w:val="en-GB"/>
+              </w:rPr>
+              <w:t>W</w:t>
+            </w:r>
+          </w:p>
+        </w:tc>
+        <w:tc>
+          <w:tcPr>
+            <w:tcW w:w="4818" w:type="dxa"/>
+            <w:tcBorders>
+              <w:top w:val="single" w:sz="4" w:space="0" w:color="auto"/>
+              <w:left w:val="single" w:sz="4" w:space="0" w:color="auto"/>
+              <w:bottom w:val="single" w:sz="4" w:space="0" w:color="auto"/>
+              <w:right w:val="single" w:sz="4" w:space="0" w:color="auto"/>
+            </w:tcBorders>
+          </w:tcPr>
+          <w:p>
+            <w:pPr>
+              <w:jc w:val="center"/>
+              <w:rPr>
+                <w:rFonts w:ascii="Trebuchet MS" w:hAnsi="Trebuchet MS"/>
+                <w:sz w:val="20"/>
+                <w:szCs w:val="20"/>
+                <w:lang w:val="en-GB"/>
+              </w:rPr>
+            </w:pPr>
+            <w:r>
+              <w:rPr>
+                <w:rFonts w:ascii="Trebuchet MS" w:hAnsi="Trebuchet MS"/>
+                <w:sz w:val="20"/>
+                <w:szCs w:val="20"/>
+                <w:lang w:val="en-GB"/>
+              </w:rPr>
+              <w:t>Go ahead</w:t>
+            </w:r>
+          </w:p>
+        </w:tc>
+      </w:tr>
+      <w:tr>
+        <w:trPr>
+          <w:jc w:val="center"/>
+        </w:trPr>
+        <w:tc>
+          <w:tcPr>
+            <w:tcW w:w="4810" w:type="dxa"/>
+            <w:tcBorders>
+              <w:top w:val="single" w:sz="4" w:space="0" w:color="auto"/>
+              <w:left w:val="single" w:sz="4" w:space="0" w:color="auto"/>
+              <w:bottom w:val="single" w:sz="4" w:space="0" w:color="auto"/>
+              <w:right w:val="single" w:sz="4" w:space="0" w:color="auto"/>
+            </w:tcBorders>
+          </w:tcPr>
+          <w:p>
+            <w:pPr>
+              <w:jc w:val="center"/>
+              <w:rPr>
+                <w:rFonts w:ascii="Trebuchet MS" w:hAnsi="Trebuchet MS"/>
+                <w:sz w:val="20"/>
+                <w:szCs w:val="20"/>
+                <w:lang w:val="en-GB"/>
+              </w:rPr>
+            </w:pPr>
+            <w:r>
+              <w:rPr>
+                <w:rFonts w:ascii="Trebuchet MS" w:hAnsi="Trebuchet MS"/>
+                <w:sz w:val="20"/>
+                <w:szCs w:val="20"/>
+                <w:lang w:val="en-GB"/>
+              </w:rPr>
+              <w:t>S</w:t>
+            </w:r>
+          </w:p>
+        </w:tc>
+        <w:tc>
+          <w:tcPr>
+            <w:tcW w:w="4818" w:type="dxa"/>
+            <w:tcBorders>
+              <w:top w:val="single" w:sz="4" w:space="0" w:color="auto"/>
+              <w:left w:val="single" w:sz="4" w:space="0" w:color="auto"/>
+              <w:bottom w:val="single" w:sz="4" w:space="0" w:color="auto"/>
+              <w:right w:val="single" w:sz="4" w:space="0" w:color="auto"/>
+            </w:tcBorders>
+          </w:tcPr>
+          <w:p>
+            <w:pPr>
+              <w:jc w:val="center"/>
+              <w:rPr>
+                <w:rFonts w:ascii="Trebuchet MS" w:hAnsi="Trebuchet MS"/>
+                <w:sz w:val="20"/>
+                <w:szCs w:val="20"/>
+                <w:lang w:val="en-GB"/>
+              </w:rPr>
+            </w:pPr>
+            <w:r>
+              <w:rPr>
+                <w:rFonts w:ascii="Trebuchet MS" w:hAnsi="Trebuchet MS"/>
+                <w:sz w:val="20"/>
+                <w:szCs w:val="20"/>
+                <w:lang w:val="en-GB"/>
+              </w:rPr>
+              <w:t>Go back</w:t>
+            </w:r>
+          </w:p>
+        </w:tc>
+      </w:tr>
+      <w:tr>
+        <w:trPr>
+          <w:jc w:val="center"/>
+        </w:trPr>
+        <w:tc>
+          <w:tcPr>
+            <w:tcW w:w="4810" w:type="dxa"/>
+            <w:tcBorders>
+              <w:top w:val="single" w:sz="4" w:space="0" w:color="auto"/>
+              <w:left w:val="single" w:sz="4" w:space="0" w:color="auto"/>
+              <w:bottom w:val="single" w:sz="4" w:space="0" w:color="auto"/>
+              <w:right w:val="single" w:sz="4" w:space="0" w:color="auto"/>
+            </w:tcBorders>
+          </w:tcPr>
+          <w:p>
+            <w:pPr>
+              <w:jc w:val="center"/>
+              <w:rPr>
+                <w:rFonts w:ascii="Trebuchet MS" w:hAnsi="Trebuchet MS"/>
+                <w:sz w:val="20"/>
+                <w:szCs w:val="20"/>
+                <w:lang w:val="en-GB"/>
+              </w:rPr>
+            </w:pPr>
+            <w:r>
+              <w:rPr>
+                <w:rFonts w:ascii="Trebuchet MS" w:hAnsi="Trebuchet MS"/>
+                <w:sz w:val="20"/>
+                <w:szCs w:val="20"/>
+                <w:lang w:val="en-GB"/>
+              </w:rPr>
+              <w:t>Mouse</w:t>
+            </w:r>
+          </w:p>
+        </w:tc>
+        <w:tc>
+          <w:tcPr>
+            <w:tcW w:w="4818" w:type="dxa"/>
+            <w:tcBorders>
+              <w:top w:val="single" w:sz="4" w:space="0" w:color="auto"/>
+              <w:left w:val="single" w:sz="4" w:space="0" w:color="auto"/>
+              <w:bottom w:val="single" w:sz="4" w:space="0" w:color="auto"/>
+              <w:right w:val="single" w:sz="4" w:space="0" w:color="auto"/>
+            </w:tcBorders>
+          </w:tcPr>
+          <w:p>
+            <w:pPr>
+              <w:jc w:val="center"/>
+              <w:rPr>
+                <w:rFonts w:ascii="Trebuchet MS" w:hAnsi="Trebuchet MS"/>
+                <w:sz w:val="20"/>
+                <w:szCs w:val="20"/>
+                <w:lang w:val="en-GB"/>
+              </w:rPr>
+            </w:pPr>
+            <w:r>
+              <w:rPr>
+                <w:rFonts w:ascii="Trebuchet MS" w:hAnsi="Trebuchet MS"/>
+                <w:sz w:val="20"/>
+                <w:szCs w:val="20"/>
+                <w:lang w:val="en-GB"/>
+              </w:rPr>
+              <w:t>Camera movement</w:t>
+            </w:r>
+          </w:p>
+        </w:tc>
+      </w:tr>
+      <w:tr>
+        <w:trPr>
+          <w:jc w:val="center"/>
+        </w:trPr>
+        <w:tc>
+          <w:tcPr>
+            <w:tcW w:w="4810" w:type="dxa"/>
+            <w:tcBorders>
+              <w:top w:val="single" w:sz="4" w:space="0" w:color="auto"/>
+              <w:left w:val="single" w:sz="4" w:space="0" w:color="auto"/>
+              <w:bottom w:val="single" w:sz="4" w:space="0" w:color="auto"/>
+              <w:right w:val="single" w:sz="4" w:space="0" w:color="auto"/>
+            </w:tcBorders>
+          </w:tcPr>
+          <w:p>
+            <w:pPr>
+              <w:jc w:val="center"/>
+              <w:rPr>
+                <w:rFonts w:ascii="Trebuchet MS" w:hAnsi="Trebuchet MS"/>
+                <w:sz w:val="20"/>
+                <w:szCs w:val="20"/>
+                <w:lang w:val="en-GB"/>
+              </w:rPr>
+            </w:pPr>
+            <w:r>
+              <w:rPr>
+                <w:rFonts w:ascii="Trebuchet MS" w:hAnsi="Trebuchet MS"/>
+                <w:sz w:val="20"/>
+                <w:szCs w:val="20"/>
+                <w:lang w:val="en-GB"/>
+              </w:rPr>
+              <w:t>Mouse R</w:t>
+            </w:r>
+          </w:p>
+        </w:tc>
+        <w:tc>
+          <w:tcPr>
+            <w:tcW w:w="4818" w:type="dxa"/>
+            <w:tcBorders>
+              <w:top w:val="single" w:sz="4" w:space="0" w:color="auto"/>
+              <w:left w:val="single" w:sz="4" w:space="0" w:color="auto"/>
+              <w:bottom w:val="single" w:sz="4" w:space="0" w:color="auto"/>
+              <w:right w:val="single" w:sz="4" w:space="0" w:color="auto"/>
+            </w:tcBorders>
+          </w:tcPr>
+          <w:p>
+            <w:pPr>
+              <w:jc w:val="center"/>
+              <w:rPr>
+                <w:rFonts w:ascii="Trebuchet MS" w:hAnsi="Trebuchet MS"/>
+                <w:sz w:val="20"/>
+                <w:szCs w:val="20"/>
+                <w:lang w:val="en-GB"/>
+              </w:rPr>
+            </w:pPr>
+            <w:r>
+              <w:rPr>
+                <w:rFonts w:ascii="Trebuchet MS" w:hAnsi="Trebuchet MS"/>
+                <w:sz w:val="20"/>
+                <w:szCs w:val="20"/>
+                <w:lang w:val="en-GB"/>
+              </w:rPr>
+              <w:t>Use your class ability</w:t>
+            </w:r>
+          </w:p>
+        </w:tc>
+      </w:tr>
+      <w:bookmarkEnd w:id="0"/>
+    </w:tbl>
+    <w:p>
+      <w:pPr>
+        <w:ind w:firstLine="708"/>
+        <w:rPr>
+          <w:rFonts w:ascii="Trebuchet MS" w:hAnsi="Trebuchet MS"/>
+          <w:b/>
+          <w:sz w:val="20"/>
+          <w:szCs w:val="20"/>
+          <w:u w:val="single"/>
+          <w:lang w:val="en-GB"/>
+        </w:rPr>
+      </w:pPr>
+    </w:p>
+    <w:p>
+      <w:pPr>
+        <w:ind w:firstLine="708"/>
+        <w:rPr>
+          <w:rFonts w:ascii="Trebuchet MS" w:hAnsi="Trebuchet MS"/>
+          <w:b/>
+          <w:sz w:val="20"/>
+          <w:szCs w:val="20"/>
+          <w:u w:val="single"/>
+          <w:lang w:val="en-GB"/>
+        </w:rPr>
+      </w:pPr>
+    </w:p>
+    <w:p>
+      <w:pPr>
+        <w:ind w:firstLine="708"/>
+        <w:rPr>
+          <w:rFonts w:ascii="Trebuchet MS" w:hAnsi="Trebuchet MS"/>
+          <w:b/>
+          <w:sz w:val="20"/>
+          <w:szCs w:val="20"/>
+          <w:u w:val="single"/>
+          <w:lang w:val="en-GB"/>
+        </w:rPr>
+      </w:pPr>
+      <w:r>
+        <w:rPr>
+          <w:rFonts w:ascii="Trebuchet MS" w:hAnsi="Trebuchet MS"/>
+          <w:b/>
+          <w:sz w:val="20"/>
+          <w:szCs w:val="20"/>
+          <w:u w:val="single"/>
+          <w:lang w:val="en-GB"/>
+        </w:rPr>
+        <w:t>SHOOT MODE</w:t>
+      </w:r>
+      <w:r>
+        <w:rPr>
+          <w:rFonts w:ascii="Trebuchet MS" w:hAnsi="Trebuchet MS"/>
+          <w:b/>
+          <w:sz w:val="20"/>
+          <w:szCs w:val="20"/>
+          <w:u w:val="single"/>
+          <w:lang w:val="en-GB"/>
+        </w:rPr>
+        <w:t>:</w:t>
+      </w:r>
+    </w:p>
+    <w:p>
+      <w:pPr>
+        <w:ind w:firstLine="708"/>
+        <w:rPr>
+          <w:rFonts w:ascii="Trebuchet MS" w:hAnsi="Trebuchet MS"/>
+          <w:b/>
+          <w:sz w:val="20"/>
+          <w:szCs w:val="20"/>
+          <w:u w:val="single"/>
+          <w:lang w:val="en-GB"/>
+        </w:rPr>
+      </w:pPr>
+    </w:p>
+    <w:tbl>
+      <w:tblPr>
+        <w:tblW w:w="0" w:type="auto"/>
+        <w:jc w:val="center"/>
+        <w:tblBorders>
+          <w:top w:val="single" w:sz="4" w:space="0" w:color="auto"/>
+          <w:left w:val="single" w:sz="4" w:space="0" w:color="auto"/>
+          <w:bottom w:val="single" w:sz="4" w:space="0" w:color="auto"/>
+          <w:right w:val="single" w:sz="4" w:space="0" w:color="auto"/>
+          <w:insideH w:val="single" w:sz="4" w:space="0" w:color="auto"/>
+          <w:insideV w:val="single" w:sz="4" w:space="0" w:color="auto"/>
+        </w:tblBorders>
+        <w:tblLook w:val="04A0" w:firstRow="1" w:lastRow="0" w:firstColumn="1" w:lastColumn="0" w:noHBand="0" w:noVBand="1"/>
+      </w:tblPr>
+      <w:tblGrid>
+        <w:gridCol w:w="4810"/>
+        <w:gridCol w:w="4818"/>
+      </w:tblGrid>
+      <w:tr>
+        <w:trPr>
+          <w:jc w:val="center"/>
+        </w:trPr>
+        <w:tc>
+          <w:tcPr>
+            <w:tcW w:w="4889" w:type="dxa"/>
+            <w:tcBorders>
+              <w:top w:val="single" w:sz="4" w:space="0" w:color="auto"/>
+              <w:left w:val="single" w:sz="4" w:space="0" w:color="auto"/>
+              <w:bottom w:val="single" w:sz="4" w:space="0" w:color="auto"/>
+              <w:right w:val="single" w:sz="4" w:space="0" w:color="auto"/>
+            </w:tcBorders>
+            <w:hideMark/>
+          </w:tcPr>
+          <w:p>
+            <w:pPr>
+              <w:jc w:val="center"/>
+              <w:rPr>
+                <w:rFonts w:ascii="Trebuchet MS" w:hAnsi="Trebuchet MS"/>
+                <w:b/>
+                <w:sz w:val="20"/>
+                <w:szCs w:val="20"/>
+                <w:u w:val="single"/>
+                <w:lang w:val="en-GB"/>
+              </w:rPr>
+            </w:pPr>
+            <w:r>
+              <w:rPr>
+                <w:rFonts w:ascii="Trebuchet MS" w:hAnsi="Trebuchet MS"/>
+                <w:b/>
+                <w:sz w:val="20"/>
+                <w:szCs w:val="20"/>
+                <w:u w:val="single"/>
+                <w:lang w:val="en-GB"/>
+              </w:rPr>
+              <w:t>KEYS</w:t>
+            </w:r>
+          </w:p>
+        </w:tc>
+        <w:tc>
+          <w:tcPr>
+            <w:tcW w:w="4889" w:type="dxa"/>
+            <w:tcBorders>
+              <w:top w:val="single" w:sz="4" w:space="0" w:color="auto"/>
+              <w:left w:val="single" w:sz="4" w:space="0" w:color="auto"/>
+              <w:bottom w:val="single" w:sz="4" w:space="0" w:color="auto"/>
+              <w:right w:val="single" w:sz="4" w:space="0" w:color="auto"/>
+            </w:tcBorders>
+            <w:hideMark/>
+          </w:tcPr>
+          <w:p>
+            <w:pPr>
+              <w:jc w:val="center"/>
+              <w:rPr>
+                <w:rFonts w:ascii="Trebuchet MS" w:hAnsi="Trebuchet MS"/>
+                <w:b/>
+                <w:sz w:val="20"/>
+                <w:szCs w:val="20"/>
+                <w:u w:val="single"/>
+                <w:lang w:val="en-GB"/>
+              </w:rPr>
+            </w:pPr>
+            <w:r>
+              <w:rPr>
+                <w:rFonts w:ascii="Trebuchet MS" w:hAnsi="Trebuchet MS"/>
+                <w:b/>
+                <w:sz w:val="20"/>
+                <w:szCs w:val="20"/>
+                <w:u w:val="single"/>
+                <w:lang w:val="en-GB"/>
+              </w:rPr>
+              <w:t>ACTION</w:t>
+            </w:r>
+          </w:p>
+        </w:tc>
+      </w:tr>
+      <w:tr>
+        <w:trPr>
+          <w:jc w:val="center"/>
+        </w:trPr>
+        <w:tc>
+          <w:tcPr>
+            <w:tcW w:w="4889" w:type="dxa"/>
+            <w:tcBorders>
+              <w:top w:val="single" w:sz="4" w:space="0" w:color="auto"/>
+              <w:left w:val="single" w:sz="4" w:space="0" w:color="auto"/>
+              <w:bottom w:val="single" w:sz="4" w:space="0" w:color="auto"/>
+              <w:right w:val="single" w:sz="4" w:space="0" w:color="auto"/>
+            </w:tcBorders>
+          </w:tcPr>
+          <w:p>
+            <w:pPr>
+              <w:jc w:val="center"/>
+              <w:rPr>
+                <w:rFonts w:ascii="Trebuchet MS" w:hAnsi="Trebuchet MS"/>
+                <w:sz w:val="20"/>
+                <w:szCs w:val="20"/>
+                <w:lang w:val="en-GB"/>
+              </w:rPr>
+            </w:pPr>
+            <w:r>
+              <w:rPr>
+                <w:rFonts w:ascii="Trebuchet MS" w:hAnsi="Trebuchet MS"/>
+                <w:sz w:val="20"/>
+                <w:szCs w:val="20"/>
+                <w:lang w:val="en-GB"/>
+              </w:rPr>
+              <w:t>Mouse L</w:t>
+            </w:r>
+          </w:p>
+        </w:tc>
+        <w:tc>
+          <w:tcPr>
+            <w:tcW w:w="4889" w:type="dxa"/>
+            <w:tcBorders>
+              <w:top w:val="single" w:sz="4" w:space="0" w:color="auto"/>
+              <w:left w:val="single" w:sz="4" w:space="0" w:color="auto"/>
+              <w:bottom w:val="single" w:sz="4" w:space="0" w:color="auto"/>
+              <w:right w:val="single" w:sz="4" w:space="0" w:color="auto"/>
+            </w:tcBorders>
+          </w:tcPr>
+          <w:p>
+            <w:pPr>
+              <w:jc w:val="center"/>
+              <w:rPr>
+                <w:rFonts w:ascii="Trebuchet MS" w:hAnsi="Trebuchet MS"/>
+                <w:sz w:val="20"/>
+                <w:szCs w:val="20"/>
+                <w:lang w:val="en-GB"/>
+              </w:rPr>
+            </w:pPr>
+            <w:r>
+              <w:rPr>
+                <w:rFonts w:ascii="Trebuchet MS" w:hAnsi="Trebuchet MS"/>
+                <w:sz w:val="20"/>
+                <w:szCs w:val="20"/>
+                <w:lang w:val="en-GB"/>
+              </w:rPr>
+              <w:t>Fire</w:t>
+            </w:r>
+          </w:p>
+        </w:tc>
+      </w:tr>
+      <w:tr>
+        <w:trPr>
+          <w:jc w:val="center"/>
+        </w:trPr>
+        <w:tc>
+          <w:tcPr>
+            <w:tcW w:w="4889" w:type="dxa"/>
+            <w:tcBorders>
+              <w:top w:val="single" w:sz="4" w:space="0" w:color="auto"/>
+              <w:left w:val="single" w:sz="4" w:space="0" w:color="auto"/>
+              <w:bottom w:val="single" w:sz="4" w:space="0" w:color="auto"/>
+              <w:right w:val="single" w:sz="4" w:space="0" w:color="auto"/>
+            </w:tcBorders>
+          </w:tcPr>
+          <w:p>
+            <w:pPr>
+              <w:jc w:val="center"/>
+              <w:rPr>
+                <w:rFonts w:ascii="Trebuchet MS" w:hAnsi="Trebuchet MS"/>
+                <w:sz w:val="20"/>
+                <w:szCs w:val="20"/>
+                <w:lang w:val="en-GB"/>
+              </w:rPr>
+            </w:pPr>
+            <w:r>
+              <w:rPr>
+                <w:rFonts w:ascii="Trebuchet MS" w:hAnsi="Trebuchet MS"/>
+                <w:sz w:val="20"/>
+                <w:szCs w:val="20"/>
+                <w:lang w:val="en-GB"/>
+              </w:rPr>
+              <w:t>Mouse R</w:t>
+            </w:r>
+          </w:p>
+        </w:tc>
+        <w:tc>
+          <w:tcPr>
+            <w:tcW w:w="4889" w:type="dxa"/>
+            <w:tcBorders>
+              <w:top w:val="single" w:sz="4" w:space="0" w:color="auto"/>
+              <w:left w:val="single" w:sz="4" w:space="0" w:color="auto"/>
+              <w:bottom w:val="single" w:sz="4" w:space="0" w:color="auto"/>
+              <w:right w:val="single" w:sz="4" w:space="0" w:color="auto"/>
+            </w:tcBorders>
+          </w:tcPr>
+          <w:p>
+            <w:pPr>
+              <w:jc w:val="center"/>
+              <w:rPr>
+                <w:rFonts w:ascii="Trebuchet MS" w:hAnsi="Trebuchet MS"/>
+                <w:sz w:val="20"/>
+                <w:szCs w:val="20"/>
+                <w:lang w:val="en-GB"/>
+              </w:rPr>
+            </w:pPr>
+            <w:r>
+              <w:rPr>
+                <w:rFonts w:ascii="Trebuchet MS" w:hAnsi="Trebuchet MS"/>
+                <w:sz w:val="20"/>
+                <w:szCs w:val="20"/>
+                <w:lang w:val="en-GB"/>
+              </w:rPr>
+              <w:t>Recharge gun</w:t>
+            </w:r>
+          </w:p>
+        </w:tc>
+      </w:tr>
+      <w:tr>
+        <w:trPr>
+          <w:jc w:val="center"/>
+        </w:trPr>
+        <w:tc>
+          <w:tcPr>
+            <w:tcW w:w="4889" w:type="dxa"/>
+            <w:tcBorders>
+              <w:top w:val="single" w:sz="4" w:space="0" w:color="auto"/>
+              <w:left w:val="single" w:sz="4" w:space="0" w:color="auto"/>
+              <w:bottom w:val="single" w:sz="4" w:space="0" w:color="auto"/>
+              <w:right w:val="single" w:sz="4" w:space="0" w:color="auto"/>
+            </w:tcBorders>
+          </w:tcPr>
+          <w:p>
+            <w:pPr>
+              <w:jc w:val="center"/>
+              <w:rPr>
+                <w:rFonts w:ascii="Trebuchet MS" w:hAnsi="Trebuchet MS"/>
+                <w:sz w:val="20"/>
+                <w:szCs w:val="20"/>
+                <w:lang w:val="en-GB"/>
+              </w:rPr>
+            </w:pPr>
+            <w:r>
+              <w:rPr>
+                <w:rFonts w:ascii="Trebuchet MS" w:hAnsi="Trebuchet MS"/>
+                <w:sz w:val="20"/>
+                <w:szCs w:val="20"/>
+                <w:lang w:val="en-GB"/>
+              </w:rPr>
+              <w:t>Mouse</w:t>
+            </w:r>
+          </w:p>
+        </w:tc>
+        <w:tc>
+          <w:tcPr>
+            <w:tcW w:w="4889" w:type="dxa"/>
+            <w:tcBorders>
+              <w:top w:val="single" w:sz="4" w:space="0" w:color="auto"/>
+              <w:left w:val="single" w:sz="4" w:space="0" w:color="auto"/>
+              <w:bottom w:val="single" w:sz="4" w:space="0" w:color="auto"/>
+              <w:right w:val="single" w:sz="4" w:space="0" w:color="auto"/>
+            </w:tcBorders>
+          </w:tcPr>
+          <w:p>
+            <w:pPr>
+              <w:jc w:val="center"/>
+              <w:rPr>
+                <w:rFonts w:ascii="Trebuchet MS" w:hAnsi="Trebuchet MS"/>
+                <w:sz w:val="20"/>
+                <w:szCs w:val="20"/>
+                <w:lang w:val="en-GB"/>
+              </w:rPr>
+            </w:pPr>
+            <w:r>
+              <w:rPr>
+                <w:rFonts w:ascii="Trebuchet MS" w:hAnsi="Trebuchet MS"/>
+                <w:sz w:val="20"/>
+                <w:szCs w:val="20"/>
+                <w:lang w:val="en-GB"/>
+              </w:rPr>
+              <w:t>Camera movement</w:t>
+            </w:r>
+          </w:p>
+        </w:tc>
+      </w:tr>
+      <w:tr>
+        <w:trPr>
+          <w:jc w:val="center"/>
+        </w:trPr>
+        <w:tc>
+          <w:tcPr>
+            <w:tcW w:w="4889" w:type="dxa"/>
+            <w:tcBorders>
+              <w:top w:val="single" w:sz="4" w:space="0" w:color="auto"/>
+              <w:left w:val="single" w:sz="4" w:space="0" w:color="auto"/>
+              <w:bottom w:val="single" w:sz="4" w:space="0" w:color="auto"/>
+              <w:right w:val="single" w:sz="4" w:space="0" w:color="auto"/>
+            </w:tcBorders>
+          </w:tcPr>
+          <w:p>
+            <w:pPr>
+              <w:jc w:val="center"/>
+              <w:rPr>
+                <w:rFonts w:ascii="Trebuchet MS" w:hAnsi="Trebuchet MS"/>
+                <w:sz w:val="20"/>
+                <w:szCs w:val="20"/>
+                <w:u w:val="single"/>
+                <w:lang w:val="en-GB"/>
+              </w:rPr>
+            </w:pPr>
+          </w:p>
+        </w:tc>
+        <w:tc>
+          <w:tcPr>
+            <w:tcW w:w="4889" w:type="dxa"/>
+            <w:tcBorders>
+              <w:top w:val="single" w:sz="4" w:space="0" w:color="auto"/>
+              <w:left w:val="single" w:sz="4" w:space="0" w:color="auto"/>
+              <w:bottom w:val="single" w:sz="4" w:space="0" w:color="auto"/>
+              <w:right w:val="single" w:sz="4" w:space="0" w:color="auto"/>
+            </w:tcBorders>
+          </w:tcPr>
+          <w:p>
+            <w:pPr>
+              <w:jc w:val="center"/>
+              <w:rPr>
+                <w:rFonts w:ascii="Trebuchet MS" w:hAnsi="Trebuchet MS"/>
+                <w:sz w:val="20"/>
+                <w:szCs w:val="20"/>
+                <w:u w:val="single"/>
+                <w:lang w:val="en-GB"/>
+              </w:rPr>
+            </w:pPr>
+          </w:p>
+        </w:tc>
+      </w:tr>
+      <w:tr>
+        <w:trPr>
+          <w:jc w:val="center"/>
+        </w:trPr>
+        <w:tc>
+          <w:tcPr>
+            <w:tcW w:w="4889" w:type="dxa"/>
+            <w:tcBorders>
+              <w:top w:val="single" w:sz="4" w:space="0" w:color="auto"/>
+              <w:left w:val="single" w:sz="4" w:space="0" w:color="auto"/>
+              <w:bottom w:val="single" w:sz="4" w:space="0" w:color="auto"/>
+              <w:right w:val="single" w:sz="4" w:space="0" w:color="auto"/>
+            </w:tcBorders>
+          </w:tcPr>
+          <w:p>
+            <w:pPr>
+              <w:jc w:val="center"/>
+              <w:rPr>
+                <w:rFonts w:ascii="Trebuchet MS" w:hAnsi="Trebuchet MS"/>
+                <w:sz w:val="20"/>
+                <w:szCs w:val="20"/>
+                <w:u w:val="single"/>
+                <w:lang w:val="en-GB"/>
+              </w:rPr>
+            </w:pPr>
+          </w:p>
+        </w:tc>
+        <w:tc>
+          <w:tcPr>
+            <w:tcW w:w="4889" w:type="dxa"/>
+            <w:tcBorders>
+              <w:top w:val="single" w:sz="4" w:space="0" w:color="auto"/>
+              <w:left w:val="single" w:sz="4" w:space="0" w:color="auto"/>
+              <w:bottom w:val="single" w:sz="4" w:space="0" w:color="auto"/>
+              <w:right w:val="single" w:sz="4" w:space="0" w:color="auto"/>
+            </w:tcBorders>
+          </w:tcPr>
+          <w:p>
+            <w:pPr>
+              <w:jc w:val="center"/>
+              <w:rPr>
+                <w:rFonts w:ascii="Trebuchet MS" w:hAnsi="Trebuchet MS"/>
+                <w:sz w:val="20"/>
+                <w:szCs w:val="20"/>
+                <w:u w:val="single"/>
+                <w:lang w:val="en-GB"/>
+              </w:rPr>
+            </w:pPr>
+          </w:p>
+        </w:tc>
+      </w:tr>
+      <w:tr>
+        <w:trPr>
+          <w:jc w:val="center"/>
+        </w:trPr>
+        <w:tc>
+          <w:tcPr>
+            <w:tcW w:w="4889" w:type="dxa"/>
+            <w:tcBorders>
+              <w:top w:val="single" w:sz="4" w:space="0" w:color="auto"/>
+              <w:left w:val="single" w:sz="4" w:space="0" w:color="auto"/>
+              <w:bottom w:val="single" w:sz="4" w:space="0" w:color="auto"/>
+              <w:right w:val="single" w:sz="4" w:space="0" w:color="auto"/>
+            </w:tcBorders>
+          </w:tcPr>
+          <w:p>
+            <w:pPr>
+              <w:jc w:val="center"/>
+              <w:rPr>
+                <w:rFonts w:ascii="Trebuchet MS" w:hAnsi="Trebuchet MS"/>
+                <w:sz w:val="20"/>
+                <w:szCs w:val="20"/>
+                <w:u w:val="single"/>
+                <w:lang w:val="en-GB"/>
+              </w:rPr>
+            </w:pPr>
+          </w:p>
+        </w:tc>
+        <w:tc>
+          <w:tcPr>
+            <w:tcW w:w="4889" w:type="dxa"/>
+            <w:tcBorders>
+              <w:top w:val="single" w:sz="4" w:space="0" w:color="auto"/>
+              <w:left w:val="single" w:sz="4" w:space="0" w:color="auto"/>
+              <w:bottom w:val="single" w:sz="4" w:space="0" w:color="auto"/>
+              <w:right w:val="single" w:sz="4" w:space="0" w:color="auto"/>
+            </w:tcBorders>
+          </w:tcPr>
+          <w:p>
+            <w:pPr>
+              <w:jc w:val="center"/>
+              <w:rPr>
+                <w:rFonts w:ascii="Trebuchet MS" w:hAnsi="Trebuchet MS"/>
+                <w:sz w:val="20"/>
+                <w:szCs w:val="20"/>
+                <w:u w:val="single"/>
+                <w:lang w:val="en-GB"/>
+              </w:rPr>
+            </w:pPr>
+          </w:p>
+        </w:tc>
+      </w:tr>
+      <w:tr>
+        <w:trPr>
+          <w:trHeight w:val="168"/>
+          <w:jc w:val="center"/>
+        </w:trPr>
+        <w:tc>
+          <w:tcPr>
+            <w:tcW w:w="4889" w:type="dxa"/>
+            <w:tcBorders>
+              <w:top w:val="single" w:sz="4" w:space="0" w:color="auto"/>
+              <w:left w:val="single" w:sz="4" w:space="0" w:color="auto"/>
+              <w:bottom w:val="single" w:sz="4" w:space="0" w:color="auto"/>
+              <w:right w:val="single" w:sz="4" w:space="0" w:color="auto"/>
+            </w:tcBorders>
+          </w:tcPr>
+          <w:p>
+            <w:pPr>
+              <w:jc w:val="center"/>
+              <w:rPr>
+                <w:rFonts w:ascii="Trebuchet MS" w:hAnsi="Trebuchet MS"/>
+                <w:sz w:val="20"/>
+                <w:szCs w:val="20"/>
+                <w:u w:val="single"/>
+                <w:lang w:val="en-GB"/>
+              </w:rPr>
+            </w:pPr>
+          </w:p>
+        </w:tc>
+        <w:tc>
+          <w:tcPr>
+            <w:tcW w:w="4889" w:type="dxa"/>
+            <w:tcBorders>
+              <w:top w:val="single" w:sz="4" w:space="0" w:color="auto"/>
+              <w:left w:val="single" w:sz="4" w:space="0" w:color="auto"/>
+              <w:bottom w:val="single" w:sz="4" w:space="0" w:color="auto"/>
+              <w:right w:val="single" w:sz="4" w:space="0" w:color="auto"/>
+            </w:tcBorders>
+          </w:tcPr>
+          <w:p>
+            <w:pPr>
+              <w:jc w:val="center"/>
+              <w:rPr>
+                <w:rFonts w:ascii="Trebuchet MS" w:hAnsi="Trebuchet MS"/>
+                <w:sz w:val="20"/>
+                <w:szCs w:val="20"/>
+                <w:u w:val="single"/>
+                <w:lang w:val="en-GB"/>
+              </w:rPr>
+            </w:pPr>
+          </w:p>
+        </w:tc>
+      </w:tr>
+    </w:tbl>
+    <w:p>
+      <w:pPr>
+        <w:ind w:firstLine="708"/>
+        <w:rPr>
+          <w:rFonts w:ascii="Trebuchet MS" w:hAnsi="Trebuchet MS"/>
+          <w:b/>
+          <w:sz w:val="20"/>
+          <w:szCs w:val="20"/>
+          <w:lang w:val="en-GB"/>
+        </w:rPr>
+      </w:pPr>
+    </w:p>
+    <w:p>
+      <w:pPr>
         <w:ind w:firstLine="708"/>
         <w:rPr>
           <w:rFonts w:ascii="Trebuchet MS" w:hAnsi="Trebuchet MS"/>
@@ -223,22 +1457,246 @@
     </w:p>
     <w:p>
       <w:pPr>
-        <w:rPr>
-          <w:rFonts w:ascii="Trebuchet MS" w:hAnsi="Trebuchet MS"/>
-          <w:sz w:val="20"/>
-          <w:szCs w:val="20"/>
-          <w:lang w:val="en-GB"/>
-        </w:rPr>
-      </w:pPr>
-      <w:r>
-        <w:rPr>
-          <w:rFonts w:ascii="Trebuchet MS" w:hAnsi="Trebuchet MS"/>
-          <w:sz w:val="20"/>
-          <w:szCs w:val="20"/>
-          <w:lang w:val="en-GB"/>
-        </w:rPr>
-        <w:tab/>
-        <w:t>Description of the rules of the game.</w:t>
+        <w:pStyle w:val="Paragrafoelenco"/>
+        <w:numPr>
+          <w:ilvl w:val="0"/>
+          <w:numId w:val="1"/>
+        </w:numPr>
+        <w:rPr>
+          <w:lang w:val="en-US"/>
+        </w:rPr>
+      </w:pPr>
+      <w:r>
+        <w:rPr>
+          <w:lang w:val="en-US"/>
+        </w:rPr>
+        <w:t>4 teams, 8 players</w:t>
+      </w:r>
+    </w:p>
+    <w:p>
+      <w:pPr>
+        <w:pStyle w:val="Paragrafoelenco"/>
+        <w:numPr>
+          <w:ilvl w:val="0"/>
+          <w:numId w:val="1"/>
+        </w:numPr>
+        <w:rPr>
+          <w:lang w:val="en-US"/>
+        </w:rPr>
+      </w:pPr>
+      <w:r>
+        <w:rPr>
+          <w:lang w:val="en-US"/>
+        </w:rPr>
+        <w:t xml:space="preserve">A </w:t>
+      </w:r>
+      <w:r>
+        <w:rPr>
+          <w:lang w:val="en-US"/>
+        </w:rPr>
+        <w:t>role</w:t>
+      </w:r>
+      <w:r>
+        <w:rPr>
+          <w:lang w:val="en-US"/>
+        </w:rPr>
+        <w:t xml:space="preserve"> is given to the players</w:t>
+      </w:r>
+      <w:r>
+        <w:rPr>
+          <w:lang w:val="en-US"/>
+        </w:rPr>
+        <w:t xml:space="preserve"> for the whole battle, so they cannot change it during the match and cannot have both</w:t>
+      </w:r>
+      <w:r>
+        <w:rPr>
+          <w:lang w:val="en-US"/>
+        </w:rPr>
+        <w:t>.</w:t>
+      </w:r>
+    </w:p>
+    <w:p>
+      <w:pPr>
+        <w:pStyle w:val="Paragrafoelenco"/>
+        <w:numPr>
+          <w:ilvl w:val="0"/>
+          <w:numId w:val="1"/>
+        </w:numPr>
+        <w:rPr>
+          <w:lang w:val="en-US"/>
+        </w:rPr>
+      </w:pPr>
+      <w:r>
+        <w:rPr>
+          <w:lang w:val="en-US"/>
+        </w:rPr>
+        <w:t xml:space="preserve">When the health of the car becomes zero, the team is </w:t>
+      </w:r>
+      <w:proofErr w:type="gramStart"/>
+      <w:r>
+        <w:rPr>
+          <w:lang w:val="en-US"/>
+        </w:rPr>
+        <w:t>defeated</w:t>
+      </w:r>
+      <w:proofErr w:type="gramEnd"/>
+      <w:r>
+        <w:rPr>
+          <w:lang w:val="en-US"/>
+        </w:rPr>
+        <w:t xml:space="preserve"> and the players are taken back to the menu.</w:t>
+      </w:r>
+    </w:p>
+    <w:p>
+      <w:pPr>
+        <w:pStyle w:val="Paragrafoelenco"/>
+        <w:numPr>
+          <w:ilvl w:val="0"/>
+          <w:numId w:val="1"/>
+        </w:numPr>
+        <w:rPr>
+          <w:lang w:val="en-US"/>
+        </w:rPr>
+      </w:pPr>
+      <w:r>
+        <w:rPr>
+          <w:lang w:val="en-US"/>
+        </w:rPr>
+        <w:t>When a car is hit by an enemy bullet, its health decreases by an amount of damage that depends on the species’ characteristics.</w:t>
+      </w:r>
+    </w:p>
+    <w:p>
+      <w:pPr>
+        <w:pStyle w:val="Paragrafoelenco"/>
+        <w:numPr>
+          <w:ilvl w:val="0"/>
+          <w:numId w:val="1"/>
+        </w:numPr>
+        <w:rPr>
+          <w:lang w:val="en-US"/>
+        </w:rPr>
+      </w:pPr>
+      <w:r>
+        <w:rPr>
+          <w:lang w:val="en-US"/>
+        </w:rPr>
+        <w:t>Bumping into an enemy car will damage both according to their respective resistance stat.</w:t>
+      </w:r>
+    </w:p>
+    <w:p>
+      <w:pPr>
+        <w:pStyle w:val="Paragrafoelenco"/>
+        <w:numPr>
+          <w:ilvl w:val="0"/>
+          <w:numId w:val="1"/>
+        </w:numPr>
+        <w:rPr>
+          <w:lang w:val="en-US"/>
+        </w:rPr>
+      </w:pPr>
+      <w:r>
+        <w:rPr>
+          <w:lang w:val="en-US"/>
+        </w:rPr>
+        <w:t>Players can not shoot to themselves.</w:t>
+      </w:r>
+    </w:p>
+    <w:p>
+      <w:pPr>
+        <w:pStyle w:val="Paragrafoelenco"/>
+        <w:numPr>
+          <w:ilvl w:val="0"/>
+          <w:numId w:val="1"/>
+        </w:numPr>
+        <w:rPr>
+          <w:lang w:val="en-US"/>
+        </w:rPr>
+      </w:pPr>
+      <w:r>
+        <w:rPr>
+          <w:lang w:val="en-US"/>
+        </w:rPr>
+        <w:t>The special ability of the team can be used only when it is completely charged.</w:t>
+      </w:r>
+    </w:p>
+    <w:p>
+      <w:pPr>
+        <w:pStyle w:val="Paragrafoelenco"/>
+        <w:numPr>
+          <w:ilvl w:val="0"/>
+          <w:numId w:val="1"/>
+        </w:numPr>
+        <w:rPr>
+          <w:lang w:val="en-US"/>
+        </w:rPr>
+      </w:pPr>
+      <w:r>
+        <w:rPr>
+          <w:lang w:val="en-US"/>
+        </w:rPr>
+        <w:t>Players’ cars cannot leave neither the arena nor the car.</w:t>
+      </w:r>
+    </w:p>
+    <w:p>
+      <w:pPr>
+        <w:pStyle w:val="Paragrafoelenco"/>
+        <w:numPr>
+          <w:ilvl w:val="0"/>
+          <w:numId w:val="1"/>
+        </w:numPr>
+        <w:rPr>
+          <w:lang w:val="en-US"/>
+        </w:rPr>
+      </w:pPr>
+      <w:r>
+        <w:rPr>
+          <w:lang w:val="en-US"/>
+        </w:rPr>
+        <w:t>The battle has a time limit</w:t>
+      </w:r>
+      <w:r>
+        <w:rPr>
+          <w:lang w:val="en-US"/>
+        </w:rPr>
+        <w:t xml:space="preserve"> of 15 minutes</w:t>
+      </w:r>
+      <w:r>
+        <w:rPr>
+          <w:lang w:val="en-US"/>
+        </w:rPr>
+        <w:t>, set to prevent stalls. When time’s up, wins the team that has more health left.</w:t>
+      </w:r>
+      <w:r>
+        <w:rPr>
+          <w:lang w:val="en-US"/>
+        </w:rPr>
+        <w:t xml:space="preserve"> Otherwise </w:t>
+      </w:r>
+      <w:r>
+        <w:rPr>
+          <w:lang w:val="en-US"/>
+        </w:rPr>
+        <w:t>a 2 minutes overtime starts</w:t>
+      </w:r>
+      <w:r>
+        <w:rPr>
+          <w:lang w:val="en-US"/>
+        </w:rPr>
+        <w:t xml:space="preserve">. If at the end the teams have the same health </w:t>
+      </w:r>
+      <w:proofErr w:type="gramStart"/>
+      <w:r>
+        <w:rPr>
+          <w:lang w:val="en-US"/>
+        </w:rPr>
+        <w:t>left</w:t>
+      </w:r>
+      <w:proofErr w:type="gramEnd"/>
+      <w:r>
+        <w:rPr>
+          <w:lang w:val="en-US"/>
+        </w:rPr>
+        <w:t xml:space="preserve"> then the game is tied.</w:t>
       </w:r>
     </w:p>
     <w:p>
@@ -265,22 +1723,45 @@
     </w:p>
     <w:p>
       <w:pPr>
-        <w:rPr>
-          <w:rFonts w:ascii="Trebuchet MS" w:hAnsi="Trebuchet MS"/>
-          <w:sz w:val="20"/>
-          <w:szCs w:val="20"/>
-          <w:lang w:val="en-GB"/>
-        </w:rPr>
-      </w:pPr>
-      <w:r>
-        <w:rPr>
-          <w:rFonts w:ascii="Trebuchet MS" w:hAnsi="Trebuchet MS"/>
-          <w:sz w:val="20"/>
-          <w:szCs w:val="20"/>
-          <w:lang w:val="en-GB"/>
-        </w:rPr>
-        <w:tab/>
-        <w:t>Detailed description for each play mode (es. multiplayer, single player, …).</w:t>
+        <w:ind w:firstLine="708"/>
+        <w:contextualSpacing/>
+        <w:rPr>
+          <w:rFonts w:ascii="Trebuchet MS" w:hAnsi="Trebuchet MS"/>
+          <w:sz w:val="20"/>
+          <w:szCs w:val="20"/>
+          <w:lang w:val="en-GB"/>
+        </w:rPr>
+      </w:pPr>
+      <w:r>
+        <w:rPr>
+          <w:rFonts w:ascii="Trebuchet MS" w:hAnsi="Trebuchet MS"/>
+          <w:sz w:val="20"/>
+          <w:szCs w:val="20"/>
+          <w:lang w:val="en-GB"/>
+        </w:rPr>
+        <w:t>The game can be win by defeating all others team before the time’s up.</w:t>
+      </w:r>
+    </w:p>
+    <w:p>
+      <w:pPr>
+        <w:ind w:left="708"/>
+        <w:contextualSpacing/>
+        <w:rPr>
+          <w:rFonts w:ascii="Trebuchet MS" w:hAnsi="Trebuchet MS"/>
+          <w:sz w:val="20"/>
+          <w:szCs w:val="20"/>
+          <w:lang w:val="en-GB"/>
+        </w:rPr>
+      </w:pPr>
+      <w:r>
+        <w:rPr>
+          <w:rFonts w:ascii="Trebuchet MS" w:hAnsi="Trebuchet MS"/>
+          <w:sz w:val="20"/>
+          <w:szCs w:val="20"/>
+          <w:lang w:val="en-GB"/>
+        </w:rPr>
+        <w:lastRenderedPageBreak/>
+        <w:t>If the time ends, the team with more remaining car health is the winner, if there isn’t a winner even in this case, a 2 minutes overtime starts and at the end if the health is still the same the match is tied.</w:t>
       </w:r>
     </w:p>
     <w:p>
@@ -337,6 +1818,25 @@
       <w:pPr>
         <w:rPr>
           <w:rFonts w:ascii="Trebuchet MS" w:hAnsi="Trebuchet MS"/>
+          <w:sz w:val="20"/>
+          <w:szCs w:val="20"/>
+          <w:lang w:val="en-GB"/>
+        </w:rPr>
+      </w:pPr>
+      <w:r>
+        <w:rPr>
+          <w:rFonts w:ascii="Trebuchet MS" w:hAnsi="Trebuchet MS"/>
+          <w:sz w:val="20"/>
+          <w:szCs w:val="20"/>
+          <w:lang w:val="en-GB"/>
+        </w:rPr>
+        <w:t>There is only one mode, multiplayer free for all with 4 teams (8 players).</w:t>
+      </w:r>
+    </w:p>
+    <w:p>
+      <w:pPr>
+        <w:rPr>
+          <w:rFonts w:ascii="Trebuchet MS" w:hAnsi="Trebuchet MS"/>
           <w:sz w:val="10"/>
           <w:szCs w:val="10"/>
           <w:lang w:val="en-GB"/>
@@ -363,6 +1863,8 @@
         </w:rPr>
         <w:t>5.5 Levels</w:t>
       </w:r>
+      <w:bookmarkStart w:id="1" w:name="_GoBack"/>
+      <w:bookmarkEnd w:id="1"/>
     </w:p>
     <w:p>
       <w:pPr>
@@ -447,7 +1949,13 @@
         </w:sectPr>
       </w:pPr>
     </w:p>
-    <w:p/>
+    <w:p>
+      <w:pPr>
+        <w:rPr>
+          <w:lang w:val="en-US"/>
+        </w:rPr>
+      </w:pPr>
+    </w:p>
     <w:sectPr>
       <w:pgSz w:w="11906" w:h="16838"/>
       <w:pgMar w:top="1417" w:right="1134" w:bottom="1134" w:left="1134" w:header="708" w:footer="708" w:gutter="0"/>
@@ -456,6 +1964,127 @@
     </w:sectPr>
   </w:body>
 </w:document>
+</file>
+
+<file path=word/numbering.xml><?xml version="1.0" encoding="utf-8"?>
+<w:numbering xmlns:wpc="http://schemas.microsoft.com/office/word/2010/wordprocessingCanvas" xmlns:cx="http://schemas.microsoft.com/office/drawing/2014/chartex" xmlns:cx1="http://schemas.microsoft.com/office/drawing/2015/9/8/chartex" xmlns:cx2="http://schemas.microsoft.com/office/drawing/2015/10/21/chartex" xmlns:cx3="http://schemas.microsoft.com/office/drawing/2016/5/9/chartex" xmlns:cx4="http://schemas.microsoft.com/office/drawing/2016/5/10/chartex" xmlns:cx5="http://schemas.microsoft.com/office/drawing/2016/5/11/chartex" xmlns:cx6="http://schemas.microsoft.com/office/drawing/2016/5/12/chartex" xmlns:cx7="http://schemas.microsoft.com/office/drawing/2016/5/13/chartex" xmlns:cx8="http://schemas.microsoft.com/office/drawing/2016/5/14/chartex" xmlns:mc="http://schemas.openxmlformats.org/markup-compatibility/2006" xmlns:aink="http://schemas.microsoft.com/office/drawing/2016/ink" xmlns:am3d="http://schemas.microsoft.com/office/drawing/2017/model3d" xmlns:o="urn:schemas-microsoft-com:office:office" xmlns:r="http://schemas.openxmlformats.org/officeDocument/2006/relationships" xmlns:m="http://schemas.openxmlformats.org/officeDocument/2006/math" xmlns:v="urn:schemas-microsoft-com:vml" xmlns:wp14="http://schemas.microsoft.com/office/word/2010/wordprocessingDrawing" xmlns:wp="http://schemas.openxmlformats.org/drawingml/2006/wordprocessingDrawing" xmlns:w10="urn:schemas-microsoft-com:office:word" xmlns:w="http://schemas.openxmlformats.org/wordprocessingml/2006/main" xmlns:w14="http://schemas.microsoft.com/office/word/2010/wordml" xmlns:w15="http://schemas.microsoft.com/office/word/2012/wordml" xmlns:w16cid="http://schemas.microsoft.com/office/word/2016/wordml/cid" xmlns:w16se="http://schemas.microsoft.com/office/word/2015/wordml/symex" xmlns:wpg="http://schemas.microsoft.com/office/word/2010/wordprocessingGroup" xmlns:wpi="http://schemas.microsoft.com/office/word/2010/wordprocessingInk" xmlns:wne="http://schemas.microsoft.com/office/word/2006/wordml" xmlns:wps="http://schemas.microsoft.com/office/word/2010/wordprocessingShape" mc:Ignorable="w14 w15 w16se w16cid wp14">
+  <w:abstractNum w:abstractNumId="0" w15:restartNumberingAfterBreak="0">
+    <w:nsid w:val="36A33EDB"/>
+    <w:multiLevelType w:val="hybridMultilevel"/>
+    <w:tmpl w:val="2CE25230"/>
+    <w:lvl w:ilvl="0" w:tplc="04100001">
+      <w:start w:val="1"/>
+      <w:numFmt w:val="bullet"/>
+      <w:lvlText w:val=""/>
+      <w:lvlJc w:val="left"/>
+      <w:pPr>
+        <w:ind w:left="720" w:hanging="360"/>
+      </w:pPr>
+      <w:rPr>
+        <w:rFonts w:ascii="Symbol" w:hAnsi="Symbol" w:hint="default"/>
+      </w:rPr>
+    </w:lvl>
+    <w:lvl w:ilvl="1" w:tplc="04100003" w:tentative="1">
+      <w:start w:val="1"/>
+      <w:numFmt w:val="bullet"/>
+      <w:lvlText w:val="o"/>
+      <w:lvlJc w:val="left"/>
+      <w:pPr>
+        <w:ind w:left="1440" w:hanging="360"/>
+      </w:pPr>
+      <w:rPr>
+        <w:rFonts w:ascii="Courier New" w:hAnsi="Courier New" w:cs="Courier New" w:hint="default"/>
+      </w:rPr>
+    </w:lvl>
+    <w:lvl w:ilvl="2" w:tplc="04100005" w:tentative="1">
+      <w:start w:val="1"/>
+      <w:numFmt w:val="bullet"/>
+      <w:lvlText w:val=""/>
+      <w:lvlJc w:val="left"/>
+      <w:pPr>
+        <w:ind w:left="2160" w:hanging="360"/>
+      </w:pPr>
+      <w:rPr>
+        <w:rFonts w:ascii="Wingdings" w:hAnsi="Wingdings" w:hint="default"/>
+      </w:rPr>
+    </w:lvl>
+    <w:lvl w:ilvl="3" w:tplc="04100001" w:tentative="1">
+      <w:start w:val="1"/>
+      <w:numFmt w:val="bullet"/>
+      <w:lvlText w:val=""/>
+      <w:lvlJc w:val="left"/>
+      <w:pPr>
+        <w:ind w:left="2880" w:hanging="360"/>
+      </w:pPr>
+      <w:rPr>
+        <w:rFonts w:ascii="Symbol" w:hAnsi="Symbol" w:hint="default"/>
+      </w:rPr>
+    </w:lvl>
+    <w:lvl w:ilvl="4" w:tplc="04100003" w:tentative="1">
+      <w:start w:val="1"/>
+      <w:numFmt w:val="bullet"/>
+      <w:lvlText w:val="o"/>
+      <w:lvlJc w:val="left"/>
+      <w:pPr>
+        <w:ind w:left="3600" w:hanging="360"/>
+      </w:pPr>
+      <w:rPr>
+        <w:rFonts w:ascii="Courier New" w:hAnsi="Courier New" w:cs="Courier New" w:hint="default"/>
+      </w:rPr>
+    </w:lvl>
+    <w:lvl w:ilvl="5" w:tplc="04100005" w:tentative="1">
+      <w:start w:val="1"/>
+      <w:numFmt w:val="bullet"/>
+      <w:lvlText w:val=""/>
+      <w:lvlJc w:val="left"/>
+      <w:pPr>
+        <w:ind w:left="4320" w:hanging="360"/>
+      </w:pPr>
+      <w:rPr>
+        <w:rFonts w:ascii="Wingdings" w:hAnsi="Wingdings" w:hint="default"/>
+      </w:rPr>
+    </w:lvl>
+    <w:lvl w:ilvl="6" w:tplc="04100001" w:tentative="1">
+      <w:start w:val="1"/>
+      <w:numFmt w:val="bullet"/>
+      <w:lvlText w:val=""/>
+      <w:lvlJc w:val="left"/>
+      <w:pPr>
+        <w:ind w:left="5040" w:hanging="360"/>
+      </w:pPr>
+      <w:rPr>
+        <w:rFonts w:ascii="Symbol" w:hAnsi="Symbol" w:hint="default"/>
+      </w:rPr>
+    </w:lvl>
+    <w:lvl w:ilvl="7" w:tplc="04100003" w:tentative="1">
+      <w:start w:val="1"/>
+      <w:numFmt w:val="bullet"/>
+      <w:lvlText w:val="o"/>
+      <w:lvlJc w:val="left"/>
+      <w:pPr>
+        <w:ind w:left="5760" w:hanging="360"/>
+      </w:pPr>
+      <w:rPr>
+        <w:rFonts w:ascii="Courier New" w:hAnsi="Courier New" w:cs="Courier New" w:hint="default"/>
+      </w:rPr>
+    </w:lvl>
+    <w:lvl w:ilvl="8" w:tplc="04100005" w:tentative="1">
+      <w:start w:val="1"/>
+      <w:numFmt w:val="bullet"/>
+      <w:lvlText w:val=""/>
+      <w:lvlJc w:val="left"/>
+      <w:pPr>
+        <w:ind w:left="6480" w:hanging="360"/>
+      </w:pPr>
+      <w:rPr>
+        <w:rFonts w:ascii="Wingdings" w:hAnsi="Wingdings" w:hint="default"/>
+      </w:rPr>
+    </w:lvl>
+  </w:abstractNum>
+  <w:num w:numId="1">
+    <w:abstractNumId w:val="0"/>
+  </w:num>
+</w:numbering>
 </file>
 
 <file path=word/styles.xml><?xml version="1.0" encoding="utf-8"?>
@@ -852,15 +2481,16 @@
     <w:lsdException w:name="Hashtag" w:semiHidden="1" w:unhideWhenUsed="1"/>
     <w:lsdException w:name="Unresolved Mention" w:semiHidden="1" w:unhideWhenUsed="1"/>
   </w:latentStyles>
-  <w:style w:type="paragraph" w:default="1" w:styleId="Normal">
+  <w:style w:type="paragraph" w:default="1" w:styleId="Normale">
     <w:name w:val="Normal"/>
     <w:qFormat/>
+    <w:rsid w:val="00CF1745"/>
   </w:style>
-  <w:style w:type="paragraph" w:styleId="Heading3">
+  <w:style w:type="paragraph" w:styleId="Titolo3">
     <w:name w:val="heading 3"/>
-    <w:basedOn w:val="Normal"/>
-    <w:next w:val="Normal"/>
-    <w:link w:val="Heading3Char"/>
+    <w:basedOn w:val="Normale"/>
+    <w:next w:val="Normale"/>
+    <w:link w:val="Titolo3Carattere"/>
     <w:qFormat/>
     <w:rsid w:val="00935F9C"/>
     <w:pPr>
@@ -876,13 +2506,13 @@
       <w:szCs w:val="26"/>
     </w:rPr>
   </w:style>
-  <w:style w:type="character" w:default="1" w:styleId="DefaultParagraphFont">
+  <w:style w:type="character" w:default="1" w:styleId="Carpredefinitoparagrafo">
     <w:name w:val="Default Paragraph Font"/>
     <w:uiPriority w:val="1"/>
     <w:semiHidden/>
     <w:unhideWhenUsed/>
   </w:style>
-  <w:style w:type="table" w:default="1" w:styleId="TableNormal">
+  <w:style w:type="table" w:default="1" w:styleId="Tabellanormale">
     <w:name w:val="Normal Table"/>
     <w:uiPriority w:val="99"/>
     <w:semiHidden/>
@@ -897,16 +2527,16 @@
       </w:tblCellMar>
     </w:tblPr>
   </w:style>
-  <w:style w:type="numbering" w:default="1" w:styleId="NoList">
+  <w:style w:type="numbering" w:default="1" w:styleId="Nessunelenco">
     <w:name w:val="No List"/>
     <w:uiPriority w:val="99"/>
     <w:semiHidden/>
     <w:unhideWhenUsed/>
   </w:style>
-  <w:style w:type="character" w:customStyle="1" w:styleId="Heading3Char">
-    <w:name w:val="Heading 3 Char"/>
-    <w:basedOn w:val="DefaultParagraphFont"/>
-    <w:link w:val="Heading3"/>
+  <w:style w:type="character" w:customStyle="1" w:styleId="Titolo3Carattere">
+    <w:name w:val="Titolo 3 Carattere"/>
+    <w:basedOn w:val="Carpredefinitoparagrafo"/>
+    <w:link w:val="Titolo3"/>
     <w:rsid w:val="00935F9C"/>
     <w:rPr>
       <w:rFonts w:ascii="Arial" w:eastAsia="Times New Roman" w:hAnsi="Arial" w:cs="Arial"/>
@@ -915,6 +2545,36 @@
       <w:sz w:val="26"/>
       <w:szCs w:val="26"/>
     </w:rPr>
+  </w:style>
+  <w:style w:type="table" w:styleId="Grigliatabella">
+    <w:name w:val="Table Grid"/>
+    <w:basedOn w:val="Tabellanormale"/>
+    <w:uiPriority w:val="39"/>
+    <w:rsid w:val="00CF1745"/>
+    <w:pPr>
+      <w:spacing w:after="0" w:line="240" w:lineRule="auto"/>
+    </w:pPr>
+    <w:tblPr>
+      <w:tblBorders>
+        <w:top w:val="single" w:sz="4" w:space="0" w:color="auto"/>
+        <w:left w:val="single" w:sz="4" w:space="0" w:color="auto"/>
+        <w:bottom w:val="single" w:sz="4" w:space="0" w:color="auto"/>
+        <w:right w:val="single" w:sz="4" w:space="0" w:color="auto"/>
+        <w:insideH w:val="single" w:sz="4" w:space="0" w:color="auto"/>
+        <w:insideV w:val="single" w:sz="4" w:space="0" w:color="auto"/>
+      </w:tblBorders>
+    </w:tblPr>
+  </w:style>
+  <w:style w:type="paragraph" w:styleId="Paragrafoelenco">
+    <w:name w:val="List Paragraph"/>
+    <w:basedOn w:val="Normale"/>
+    <w:uiPriority w:val="34"/>
+    <w:qFormat/>
+    <w:rsid w:val="008F0F6F"/>
+    <w:pPr>
+      <w:ind w:left="720"/>
+      <w:contextualSpacing/>
+    </w:pPr>
   </w:style>
 </w:styles>
 </file>

</xml_diff>